<commit_message>
Labtainer updates -- and progress towards flag-based marking of labtainers
</commit_message>
<xml_diff>
--- a/modules/utilities/unix/labtainers/files/Labtainers-master/labs/metasploit/docs/metasploit.docx
+++ b/modules/utilities/unix/labtainers/files/Labtainers-master/labs/metasploit/docs/metasploit.docx
@@ -37,7 +37,7 @@
                 <wp:positionV relativeFrom="paragraph">
                   <wp:posOffset>127000</wp:posOffset>
                 </wp:positionV>
-                <wp:extent cx="5563870" cy="525145"/>
+                <wp:extent cx="5564505" cy="525145"/>
                 <wp:effectExtent l="0" t="0" r="0" b="0"/>
                 <wp:wrapNone/>
                 <wp:docPr id="1" name="Shape1"/>
@@ -48,7 +48,7 @@
                       <wps:spPr>
                         <a:xfrm>
                           <a:off x="0" y="0"/>
-                          <a:ext cx="5563080" cy="524520"/>
+                          <a:ext cx="5563800" cy="524520"/>
                         </a:xfrm>
                         <a:prstGeom prst="rect">
                           <a:avLst/>
@@ -71,7 +71,7 @@
                           <w:p>
                             <w:pPr>
                               <w:pStyle w:val="FrameContents"/>
-                              <w:overflowPunct w:val="true"/>
+                              <w:overflowPunct w:val="false"/>
                               <w:rPr/>
                             </w:pPr>
                             <w:r>
@@ -96,7 +96,7 @@
           </mc:Choice>
           <mc:Fallback>
             <w:pict>
-              <v:rect id="shape_0" ID="Shape1" stroked="t" style="position:absolute;margin-left:17.55pt;margin-top:10pt;width:438pt;height:41.25pt">
+              <v:rect id="shape_0" ID="Shape1" stroked="t" style="position:absolute;margin-left:17.55pt;margin-top:10pt;width:438.05pt;height:41.25pt">
                 <w10:wrap type="square"/>
                 <v:fill o:detectmouseclick="t" on="false"/>
                 <v:stroke color="black" joinstyle="round" endcap="flat"/>
@@ -105,7 +105,7 @@
                     <w:p>
                       <w:pPr>
                         <w:pStyle w:val="FrameContents"/>
-                        <w:overflowPunct w:val="true"/>
+                        <w:overflowPunct w:val="false"/>
                         <w:rPr/>
                       </w:pPr>
                       <w:r>
@@ -137,22 +137,12 @@
         </w:rPr>
       </w:pPr>
       <w:r>
-        <w:rPr/>
-      </w:r>
-    </w:p>
-    <w:p>
-      <w:pPr>
-        <w:pStyle w:val="Normal"/>
-        <w:rPr>
-          <w:b/>
+        <w:rPr>
           <w:b/>
           <w:bCs/>
           <w:sz w:val="30"/>
           <w:szCs w:val="30"/>
         </w:rPr>
-      </w:pPr>
-      <w:r>
-        <w:rPr/>
       </w:r>
     </w:p>
     <w:p>
@@ -167,123 +157,18 @@
         </w:rPr>
       </w:pPr>
       <w:r>
-        <w:rPr/>
-      </w:r>
-    </w:p>
-    <w:p>
-      <w:pPr>
-        <w:pStyle w:val="Normal"/>
-        <w:rPr/>
-      </w:pPr>
-      <w:r>
         <w:rPr>
           <w:b/>
           <w:bCs/>
           <w:sz w:val="30"/>
           <w:szCs w:val="30"/>
         </w:rPr>
-        <w:t>Overview</w:t>
-      </w:r>
-    </w:p>
-    <w:p>
-      <w:pPr>
-        <w:pStyle w:val="Normal"/>
-        <w:rPr/>
-      </w:pPr>
-      <w:r>
-        <w:rPr/>
-        <w:t xml:space="preserve">This Labtainer exercise explores the use of the metasploit tool </w:t>
-      </w:r>
-      <w:r>
-        <w:rPr/>
-        <w:t>which</w:t>
-      </w:r>
-      <w:r>
-        <w:rPr/>
-        <w:t xml:space="preserve"> is installed on a Kali Linux system (attacker) and is meant  to learn simple penetration skills on a purposely vulnerable metasploitable host (victim).</w:t>
-      </w:r>
-    </w:p>
-    <w:p>
-      <w:pPr>
-        <w:pStyle w:val="Normal"/>
-        <w:rPr/>
-      </w:pPr>
-      <w:r>
-        <w:rPr/>
-      </w:r>
-    </w:p>
-    <w:p>
-      <w:pPr>
-        <w:pStyle w:val="Normal"/>
-        <w:rPr/>
-      </w:pPr>
-      <w:r>
-        <w:rPr/>
-        <w:t xml:space="preserve">Note: </w:t>
-      </w:r>
-      <w:r>
-        <w:rPr/>
-        <w:t xml:space="preserve">the </w:t>
-      </w:r>
-      <w:r>
-        <w:rPr/>
-        <w:t xml:space="preserve">attacker </w:t>
-      </w:r>
-      <w:r>
-        <w:rPr/>
-        <w:t xml:space="preserve">computer </w:t>
-      </w:r>
-      <w:r>
-        <w:rPr/>
-        <w:t xml:space="preserve">is configured to have IP address </w:t>
-      </w:r>
-      <w:r>
-        <w:rPr>
-          <w:rFonts w:ascii="Tlwg Typist" w:hAnsi="Tlwg Typist"/>
-        </w:rPr>
-        <w:t>192.168.1.3</w:t>
-      </w:r>
-      <w:r>
-        <w:rPr/>
-        <w:t xml:space="preserve"> while </w:t>
-      </w:r>
-      <w:r>
-        <w:rPr/>
-        <w:t xml:space="preserve">the </w:t>
-      </w:r>
-      <w:r>
-        <w:rPr/>
-        <w:t xml:space="preserve">victim </w:t>
-      </w:r>
-      <w:r>
-        <w:rPr/>
-        <w:t xml:space="preserve">computer </w:t>
-      </w:r>
-      <w:r>
-        <w:rPr/>
-        <w:t xml:space="preserve">is </w:t>
-      </w:r>
-      <w:r>
-        <w:rPr>
-          <w:rFonts w:ascii="Tlwg Typist" w:hAnsi="Tlwg Typist"/>
-        </w:rPr>
-        <w:t>192.168.1.2</w:t>
-      </w:r>
-    </w:p>
-    <w:p>
-      <w:pPr>
-        <w:pStyle w:val="Normal"/>
-        <w:rPr/>
-      </w:pPr>
-      <w:r>
-        <w:rPr/>
-      </w:r>
-    </w:p>
-    <w:p>
-      <w:pPr>
-        <w:pStyle w:val="Normal"/>
-        <w:rPr>
-          <w:rFonts w:ascii="Liberation Serif" w:hAnsi="Liberation Serif"/>
+      </w:r>
+    </w:p>
+    <w:p>
+      <w:pPr>
+        <w:pStyle w:val="Normal"/>
+        <w:rPr>
           <w:b/>
           <w:b/>
           <w:bCs/>
@@ -298,159 +183,217 @@
           <w:sz w:val="30"/>
           <w:szCs w:val="30"/>
         </w:rPr>
-        <w:t>Performing the lab</w:t>
-      </w:r>
-    </w:p>
-    <w:p>
-      <w:pPr>
-        <w:pStyle w:val="Normal"/>
-        <w:rPr/>
-      </w:pPr>
-      <w:r>
-        <w:rPr/>
-        <w:t xml:space="preserve">The lab is started from the Labtainer working directory on your </w:t>
-      </w:r>
-      <w:r>
-        <w:rPr/>
-        <w:t>Linux</w:t>
-      </w:r>
-      <w:r>
-        <w:rPr/>
-        <w:t xml:space="preserve"> host, e.g., a Linux VM.</w:t>
-      </w:r>
-    </w:p>
-    <w:p>
-      <w:pPr>
-        <w:pStyle w:val="Normal"/>
-        <w:rPr/>
-      </w:pPr>
-      <w:r>
-        <w:rPr/>
-        <w:t>From there, issue the command:</w:t>
-      </w:r>
-    </w:p>
-    <w:p>
-      <w:pPr>
-        <w:pStyle w:val="Normal"/>
-        <w:rPr/>
-      </w:pPr>
-      <w:r>
-        <w:rPr/>
-      </w:r>
-    </w:p>
-    <w:p>
-      <w:pPr>
-        <w:pStyle w:val="Normal"/>
-        <w:rPr>
-          <w:rFonts w:ascii="Tlwg Typist" w:hAnsi="Tlwg Typist"/>
-        </w:rPr>
-      </w:pPr>
-      <w:r>
-        <w:rPr>
-          <w:rFonts w:ascii="Tlwg Typist" w:hAnsi="Tlwg Typist"/>
-        </w:rPr>
-        <w:t xml:space="preserve">    </w:t>
-      </w:r>
-      <w:r>
-        <w:rPr>
-          <w:rFonts w:ascii="Tlwg Typist" w:hAnsi="Tlwg Typist"/>
-        </w:rPr>
-        <w:t>labtainer metasploit</w:t>
-      </w:r>
-    </w:p>
-    <w:p>
-      <w:pPr>
-        <w:pStyle w:val="Normal"/>
-        <w:rPr/>
-      </w:pPr>
-      <w:r>
-        <w:rPr/>
-      </w:r>
-    </w:p>
-    <w:p>
-      <w:pPr>
-        <w:pStyle w:val="Normal"/>
-        <w:rPr/>
-      </w:pPr>
-      <w:r>
-        <w:rPr/>
-        <w:t xml:space="preserve">The resulting virtual terminal </w:t>
-      </w:r>
-      <w:r>
-        <w:rPr/>
-        <w:t>is</w:t>
-      </w:r>
-      <w:r>
-        <w:rPr/>
-        <w:t xml:space="preserve"> connected to </w:t>
-      </w:r>
-      <w:r>
-        <w:rPr/>
-        <w:t xml:space="preserve">the </w:t>
-      </w:r>
-      <w:r>
-        <w:rPr/>
-        <w:t xml:space="preserve">attacker </w:t>
-      </w:r>
-      <w:r>
-        <w:rPr/>
-        <w:t>computer</w:t>
-      </w:r>
-      <w:r>
-        <w:rPr/>
-        <w:t>.</w:t>
-      </w:r>
-    </w:p>
-    <w:p>
-      <w:pPr>
-        <w:pStyle w:val="Normal"/>
-        <w:rPr/>
-      </w:pPr>
-      <w:r>
-        <w:rPr/>
-      </w:r>
-    </w:p>
-    <w:p>
-      <w:pPr>
-        <w:pStyle w:val="Normal"/>
-        <w:rPr>
-          <w:rFonts w:ascii="Liberation Serif" w:hAnsi="Liberation Serif"/>
-          <w:b/>
+      </w:r>
+    </w:p>
+    <w:p>
+      <w:pPr>
+        <w:pStyle w:val="Normal"/>
+        <w:rPr/>
+      </w:pPr>
+      <w:r>
+        <w:rPr>
           <w:b/>
           <w:bCs/>
           <w:sz w:val="30"/>
           <w:szCs w:val="30"/>
         </w:rPr>
-      </w:pPr>
-      <w:r>
-        <w:rPr>
+        <w:t>Overview</w:t>
+      </w:r>
+    </w:p>
+    <w:p>
+      <w:pPr>
+        <w:pStyle w:val="Normal"/>
+        <w:rPr/>
+      </w:pPr>
+      <w:r>
+        <w:rPr/>
+        <w:t>This Labtainer exercise explores the use of the metasploit tool which is installed on a Kali Linux system (attacker) and is meant  to learn simple penetration skills on a purposely vulnerable metasploitable host (victim).</w:t>
+      </w:r>
+    </w:p>
+    <w:p>
+      <w:pPr>
+        <w:pStyle w:val="Normal"/>
+        <w:rPr/>
+      </w:pPr>
+      <w:r>
+        <w:rPr/>
+      </w:r>
+    </w:p>
+    <w:p>
+      <w:pPr>
+        <w:pStyle w:val="Normal"/>
+        <w:rPr/>
+      </w:pPr>
+      <w:r>
+        <w:rPr/>
+        <w:t xml:space="preserve">Note: the attacker computer is configured to have IP address </w:t>
+      </w:r>
+      <w:r>
+        <w:rPr>
+          <w:rFonts w:ascii="Tlwg Typist" w:hAnsi="Tlwg Typist"/>
+        </w:rPr>
+        <w:t>192.168.1.3</w:t>
+      </w:r>
+      <w:r>
+        <w:rPr/>
+        <w:t xml:space="preserve"> while the victim computer is </w:t>
+      </w:r>
+      <w:r>
+        <w:rPr>
+          <w:rFonts w:ascii="Tlwg Typist" w:hAnsi="Tlwg Typist"/>
+        </w:rPr>
+        <w:t>192.168.1.2</w:t>
+      </w:r>
+    </w:p>
+    <w:p>
+      <w:pPr>
+        <w:pStyle w:val="Normal"/>
+        <w:rPr/>
+      </w:pPr>
+      <w:r>
+        <w:rPr/>
+      </w:r>
+    </w:p>
+    <w:p>
+      <w:pPr>
+        <w:pStyle w:val="Normal"/>
+        <w:rPr>
+          <w:rFonts w:ascii="Liberation Serif" w:hAnsi="Liberation Serif"/>
+          <w:b/>
           <w:b/>
           <w:bCs/>
           <w:sz w:val="30"/>
           <w:szCs w:val="30"/>
         </w:rPr>
-        <w:t>Tasks</w:t>
-      </w:r>
-    </w:p>
-    <w:p>
-      <w:pPr>
-        <w:pStyle w:val="Normal"/>
-        <w:rPr>
-          <w:rFonts w:ascii="Liberation Serif" w:hAnsi="Liberation Serif"/>
-          <w:b/>
+      </w:pPr>
+      <w:r>
+        <w:rPr>
           <w:b/>
           <w:bCs/>
           <w:sz w:val="30"/>
           <w:szCs w:val="30"/>
         </w:rPr>
-      </w:pPr>
-      <w:r>
-        <w:rPr>
+        <w:t>Performing the lab</w:t>
+      </w:r>
+    </w:p>
+    <w:p>
+      <w:pPr>
+        <w:pStyle w:val="Normal"/>
+        <w:rPr/>
+      </w:pPr>
+      <w:r>
+        <w:rPr/>
+        <w:t>The lab is started from the Labtainer working directory on your Linux host, e.g., a Linux VM.</w:t>
+      </w:r>
+    </w:p>
+    <w:p>
+      <w:pPr>
+        <w:pStyle w:val="Normal"/>
+        <w:rPr/>
+      </w:pPr>
+      <w:r>
+        <w:rPr/>
+        <w:t>From there, issue the command:</w:t>
+      </w:r>
+    </w:p>
+    <w:p>
+      <w:pPr>
+        <w:pStyle w:val="Normal"/>
+        <w:rPr/>
+      </w:pPr>
+      <w:r>
+        <w:rPr/>
+      </w:r>
+    </w:p>
+    <w:p>
+      <w:pPr>
+        <w:pStyle w:val="Normal"/>
+        <w:rPr>
+          <w:rFonts w:ascii="Tlwg Typist" w:hAnsi="Tlwg Typist"/>
+        </w:rPr>
+      </w:pPr>
+      <w:r>
+        <w:rPr>
+          <w:rFonts w:ascii="Tlwg Typist" w:hAnsi="Tlwg Typist"/>
+        </w:rPr>
+        <w:t xml:space="preserve">    </w:t>
+      </w:r>
+      <w:r>
+        <w:rPr>
+          <w:rFonts w:ascii="Tlwg Typist" w:hAnsi="Tlwg Typist"/>
+        </w:rPr>
+        <w:t>labtainer metasploit</w:t>
+      </w:r>
+    </w:p>
+    <w:p>
+      <w:pPr>
+        <w:pStyle w:val="Normal"/>
+        <w:rPr/>
+      </w:pPr>
+      <w:r>
+        <w:rPr/>
+      </w:r>
+    </w:p>
+    <w:p>
+      <w:pPr>
+        <w:pStyle w:val="Normal"/>
+        <w:rPr/>
+      </w:pPr>
+      <w:r>
+        <w:rPr/>
+        <w:t>The resulting virtual terminal is connected to the attacker computer.</w:t>
+      </w:r>
+    </w:p>
+    <w:p>
+      <w:pPr>
+        <w:pStyle w:val="Normal"/>
+        <w:rPr/>
+      </w:pPr>
+      <w:r>
+        <w:rPr/>
+      </w:r>
+    </w:p>
+    <w:p>
+      <w:pPr>
+        <w:pStyle w:val="Normal"/>
+        <w:rPr>
+          <w:rFonts w:ascii="Liberation Serif" w:hAnsi="Liberation Serif"/>
+          <w:b/>
           <w:b/>
           <w:bCs/>
           <w:sz w:val="30"/>
           <w:szCs w:val="30"/>
         </w:rPr>
+      </w:pPr>
+      <w:r>
+        <w:rPr>
+          <w:b/>
+          <w:bCs/>
+          <w:sz w:val="30"/>
+          <w:szCs w:val="30"/>
+        </w:rPr>
+        <w:t>Tasks</w:t>
+      </w:r>
+    </w:p>
+    <w:p>
+      <w:pPr>
+        <w:pStyle w:val="Normal"/>
+        <w:rPr>
+          <w:rFonts w:ascii="Liberation Serif" w:hAnsi="Liberation Serif"/>
+          <w:b/>
+          <w:b/>
+          <w:bCs/>
+          <w:sz w:val="30"/>
+          <w:szCs w:val="30"/>
+        </w:rPr>
+      </w:pPr>
+      <w:r>
+        <w:rPr>
+          <w:b/>
+          <w:bCs/>
+          <w:sz w:val="30"/>
+          <w:szCs w:val="30"/>
+        </w:rPr>
       </w:r>
     </w:p>
     <w:p>
@@ -1192,77 +1135,53 @@
           <w:rFonts w:ascii="Tlwg Typist" w:hAnsi="Tlwg Typist"/>
         </w:rPr>
         <w:tab/>
-        <w:t>./exploit</w:t>
-      </w:r>
-    </w:p>
-    <w:p>
-      <w:pPr>
-        <w:pStyle w:val="Normal"/>
-        <w:rPr/>
-      </w:pPr>
-      <w:r>
-        <w:rPr/>
-      </w:r>
-    </w:p>
-    <w:p>
-      <w:pPr>
-        <w:pStyle w:val="Normal"/>
-        <w:rPr/>
-      </w:pPr>
-      <w:r>
-        <w:rPr/>
-        <w:t xml:space="preserve">     </w:t>
-      </w:r>
-      <w:r>
-        <w:rPr/>
-        <w:t xml:space="preserve">Note: when the exploit </w:t>
-      </w:r>
-      <w:r>
-        <w:rPr/>
-        <w:t>has</w:t>
-      </w:r>
-      <w:r>
-        <w:rPr/>
-        <w:t xml:space="preserve"> succeeded, no prompt is shown bu</w:t>
-      </w:r>
-      <w:r>
-        <w:rPr/>
-        <w:t xml:space="preserve">t </w:t>
-      </w:r>
-      <w:r>
-        <w:rPr/>
-        <w:t>a shell is created</w:t>
-      </w:r>
-    </w:p>
-    <w:p>
-      <w:pPr>
-        <w:pStyle w:val="Normal"/>
-        <w:rPr/>
-      </w:pPr>
-      <w:r>
-        <w:rPr/>
-      </w:r>
-    </w:p>
-    <w:p>
-      <w:pPr>
-        <w:pStyle w:val="Normal"/>
-        <w:rPr/>
-      </w:pPr>
-      <w:r>
-        <w:rPr/>
-        <w:t xml:space="preserve">     </w:t>
-      </w:r>
-      <w:r>
-        <w:rPr/>
-        <w:t xml:space="preserve">Display </w:t>
-      </w:r>
-      <w:r>
-        <w:rPr/>
-        <w:t xml:space="preserve">the </w:t>
-      </w:r>
-      <w:r>
-        <w:rPr/>
-        <w:t>root file as above</w:t>
+        <w:t>exploit</w:t>
+      </w:r>
+    </w:p>
+    <w:p>
+      <w:pPr>
+        <w:pStyle w:val="Normal"/>
+        <w:rPr/>
+      </w:pPr>
+      <w:r>
+        <w:rPr/>
+      </w:r>
+    </w:p>
+    <w:p>
+      <w:pPr>
+        <w:pStyle w:val="Normal"/>
+        <w:rPr/>
+      </w:pPr>
+      <w:r>
+        <w:rPr/>
+        <w:t xml:space="preserve">     </w:t>
+      </w:r>
+      <w:r>
+        <w:rPr/>
+        <w:t>Note: when the exploit has succeeded, no prompt is shown but a shell is created</w:t>
+      </w:r>
+    </w:p>
+    <w:p>
+      <w:pPr>
+        <w:pStyle w:val="Normal"/>
+        <w:rPr/>
+      </w:pPr>
+      <w:r>
+        <w:rPr/>
+      </w:r>
+    </w:p>
+    <w:p>
+      <w:pPr>
+        <w:pStyle w:val="Normal"/>
+        <w:rPr/>
+      </w:pPr>
+      <w:r>
+        <w:rPr/>
+        <w:t xml:space="preserve">     </w:t>
+      </w:r>
+      <w:r>
+        <w:rPr/>
+        <w:t>Display the root file as above</w:t>
       </w:r>
     </w:p>
     <w:p>
@@ -1323,11 +1242,7 @@
       </w:r>
       <w:r>
         <w:rPr/>
-        <w:t>S</w:t>
-      </w:r>
-      <w:r>
-        <w:rPr/>
-        <w:t>earch for unreal_ircd exploit.</w:t>
+        <w:t>Search for unreal_ircd exploit.</w:t>
       </w:r>
     </w:p>
     <w:p>
@@ -1419,19 +1334,7 @@
       </w:r>
       <w:r>
         <w:rPr/>
-        <w:t>V</w:t>
-      </w:r>
-      <w:r>
-        <w:rPr/>
-        <w:t>iew and set options as necessary (RHOST option</w:t>
-      </w:r>
-      <w:r>
-        <w:rPr/>
-        <w:t xml:space="preserve">) </w:t>
-      </w:r>
-      <w:r>
-        <w:rPr/>
-        <w:t>run the exploit and display root file.</w:t>
+        <w:t>View and set options as necessary (RHOST option) run the exploit and display root file.</w:t>
       </w:r>
     </w:p>
     <w:p>
@@ -1483,11 +1386,7 @@
       </w:r>
       <w:r>
         <w:rPr/>
-        <w:t>S</w:t>
-      </w:r>
-      <w:r>
-        <w:rPr/>
-        <w:t>earch for vsftpd_234</w:t>
+        <w:t>Search for vsftpd_234</w:t>
       </w:r>
     </w:p>
     <w:p>
@@ -1575,19 +1474,7 @@
       </w:r>
       <w:r>
         <w:rPr/>
-        <w:t>V</w:t>
-      </w:r>
-      <w:r>
-        <w:rPr/>
-        <w:t>iew and set options as necessary (RHOST option</w:t>
-      </w:r>
-      <w:r>
-        <w:rPr/>
-        <w:t xml:space="preserve">), </w:t>
-      </w:r>
-      <w:r>
-        <w:rPr/>
-        <w:t>run the exploit and display root file</w:t>
+        <w:t>View and set options as necessary (RHOST option), run the exploit and display root file</w:t>
       </w:r>
     </w:p>
     <w:p>
@@ -1638,11 +1525,7 @@
       </w:r>
       <w:r>
         <w:rPr/>
-        <w:t>S</w:t>
-      </w:r>
-      <w:r>
-        <w:rPr/>
-        <w:t>earch for samba usermap_script</w:t>
+        <w:t>Search for samba usermap_script</w:t>
       </w:r>
     </w:p>
     <w:p>
@@ -1735,19 +1618,7 @@
       </w:r>
       <w:r>
         <w:rPr/>
-        <w:t>Vi</w:t>
-      </w:r>
-      <w:r>
-        <w:rPr/>
-        <w:t>ew and set options as necessary (RHOST option</w:t>
-      </w:r>
-      <w:r>
-        <w:rPr/>
-        <w:t>),</w:t>
-      </w:r>
-      <w:r>
-        <w:rPr/>
-        <w:t xml:space="preserve"> run the exploit and display root file</w:t>
+        <w:t>View and set options as necessary (RHOST option), run the exploit and display root file</w:t>
       </w:r>
     </w:p>
     <w:p>
@@ -1817,11 +1688,7 @@
       </w:r>
       <w:r>
         <w:rPr/>
-        <w:t>S</w:t>
-      </w:r>
-      <w:r>
-        <w:rPr/>
-        <w:t>earch for php_cgi</w:t>
+        <w:t>Search for php_cgi</w:t>
       </w:r>
     </w:p>
     <w:p>
@@ -1913,19 +1780,7 @@
       </w:r>
       <w:r>
         <w:rPr/>
-        <w:t>V</w:t>
-      </w:r>
-      <w:r>
-        <w:rPr/>
-        <w:t>iew and set options as necessary (RHOST option</w:t>
-      </w:r>
-      <w:r>
-        <w:rPr/>
-        <w:t xml:space="preserve">) </w:t>
-      </w:r>
-      <w:r>
-        <w:rPr/>
-        <w:t>run the exploit</w:t>
+        <w:t>View and set options as necessary (RHOST option) run the exploit</w:t>
       </w:r>
     </w:p>
     <w:p>
@@ -1972,11 +1827,7 @@
       </w:r>
       <w:r>
         <w:rPr/>
-        <w:t>From meterpreter prompt, drop to a shel</w:t>
-      </w:r>
-      <w:r>
-        <w:rPr/>
-        <w:t>l</w:t>
+        <w:t>From meterpreter prompt, drop to a shell</w:t>
       </w:r>
     </w:p>
     <w:p>
@@ -2047,52 +1898,21 @@
           <w:sz w:val="22"/>
           <w:szCs w:val="22"/>
         </w:rPr>
-        <w:t>Vulnerable Post</w:t>
-      </w:r>
-      <w:r>
-        <w:rPr>
-          <w:b/>
-          <w:bCs/>
-          <w:sz w:val="22"/>
-          <w:szCs w:val="22"/>
-        </w:rPr>
-        <w:t>g</w:t>
-      </w:r>
-      <w:r>
-        <w:rPr>
-          <w:b/>
-          <w:bCs/>
-          <w:sz w:val="22"/>
-          <w:szCs w:val="22"/>
-        </w:rPr>
-        <w:t>res service (port 5432</w:t>
-      </w:r>
-      <w:r>
-        <w:rPr>
-          <w:b/>
-          <w:bCs/>
-          <w:sz w:val="22"/>
-          <w:szCs w:val="22"/>
-        </w:rPr>
-        <w:t>)</w:t>
-      </w:r>
-    </w:p>
-    <w:p>
-      <w:pPr>
-        <w:pStyle w:val="Normal"/>
-        <w:rPr/>
-      </w:pPr>
-      <w:r>
-        <w:rPr/>
-        <w:t xml:space="preserve">     </w:t>
-      </w:r>
-      <w:r>
-        <w:rPr/>
-        <w:t>S</w:t>
-      </w:r>
-      <w:r>
-        <w:rPr/>
-        <w:t>earch for postgres_payload</w:t>
+        <w:t>Vulnerable Postgres service (port 5432)</w:t>
+      </w:r>
+    </w:p>
+    <w:p>
+      <w:pPr>
+        <w:pStyle w:val="Normal"/>
+        <w:rPr/>
+      </w:pPr>
+      <w:r>
+        <w:rPr/>
+        <w:t xml:space="preserve">     </w:t>
+      </w:r>
+      <w:r>
+        <w:rPr/>
+        <w:t>Search for postgres_payload</w:t>
       </w:r>
     </w:p>
     <w:p>
@@ -2182,11 +2002,7 @@
       </w:r>
       <w:r>
         <w:rPr/>
-        <w:t>V</w:t>
-      </w:r>
-      <w:r>
-        <w:rPr/>
-        <w:t>iew and set options as necessary (RHOST option)</w:t>
+        <w:t>View and set options as necessary (RHOST option)</w:t>
       </w:r>
     </w:p>
     <w:p>
@@ -2460,14 +2276,7 @@
         <w:b/>
         <w:bCs/>
       </w:rPr>
-      <w:t xml:space="preserve">Labtainers </w:t>
-    </w:r>
-    <w:r>
-      <w:rPr>
-        <w:b/>
-        <w:bCs/>
-      </w:rPr>
-      <w:t>metasploit</w:t>
+      <w:t>Labtainers metasploit</w:t>
     </w:r>
     <w:r>
       <w:rPr/>
@@ -2522,7 +2331,7 @@
     <w:qFormat/>
     <w:pPr>
       <w:widowControl/>
-      <w:overflowPunct w:val="true"/>
+      <w:overflowPunct w:val="false"/>
       <w:bidi w:val="0"/>
       <w:jc w:val="left"/>
     </w:pPr>

</xml_diff>